<commit_message>
Attempt #2 at Pass Task 2.3
Included row.colum thingy
</commit_message>
<xml_diff>
--- a/Week 2/resources week2 2020/Question 3 - Answers.docx
+++ b/Week 2/resources week2 2020/Question 3 - Answers.docx
@@ -1,6 +1,6 @@
 
 <file path=word/document.xml><?xml version="1.0" encoding="utf-8"?>
-<w:document xmlns:wpc="http://schemas.microsoft.com/office/word/2010/wordprocessingCanvas" xmlns:cx="http://schemas.microsoft.com/office/drawing/2014/chartex" xmlns:cx1="http://schemas.microsoft.com/office/drawing/2015/9/8/chartex" xmlns:mc="http://schemas.openxmlformats.org/markup-compatibility/2006" xmlns:o="urn:schemas-microsoft-com:office:office" xmlns:r="http://schemas.openxmlformats.org/officeDocument/2006/relationships" xmlns:m="http://schemas.openxmlformats.org/officeDocument/2006/math" xmlns:v="urn:schemas-microsoft-com:vml" xmlns:wp14="http://schemas.microsoft.com/office/word/2010/wordprocessingDrawing" xmlns:wp="http://schemas.openxmlformats.org/drawingml/2006/wordprocessingDrawing" xmlns:w10="urn:schemas-microsoft-com:office:word" xmlns:w="http://schemas.openxmlformats.org/wordprocessingml/2006/main" xmlns:w14="http://schemas.microsoft.com/office/word/2010/wordml" xmlns:w15="http://schemas.microsoft.com/office/word/2012/wordml" xmlns:w16se="http://schemas.microsoft.com/office/word/2015/wordml/symex" xmlns:wpg="http://schemas.microsoft.com/office/word/2010/wordprocessingGroup" xmlns:wpi="http://schemas.microsoft.com/office/word/2010/wordprocessingInk" xmlns:wne="http://schemas.microsoft.com/office/word/2006/wordml" xmlns:wps="http://schemas.microsoft.com/office/word/2010/wordprocessingShape" mc:Ignorable="w14 w15 w16se wp14">
+<w:document xmlns:wpc="http://schemas.microsoft.com/office/word/2010/wordprocessingCanvas" xmlns:cx="http://schemas.microsoft.com/office/drawing/2014/chartex" xmlns:cx1="http://schemas.microsoft.com/office/drawing/2015/9/8/chartex" xmlns:cx2="http://schemas.microsoft.com/office/drawing/2015/10/21/chartex" xmlns:cx3="http://schemas.microsoft.com/office/drawing/2016/5/9/chartex" xmlns:cx4="http://schemas.microsoft.com/office/drawing/2016/5/10/chartex" xmlns:cx5="http://schemas.microsoft.com/office/drawing/2016/5/11/chartex" xmlns:cx6="http://schemas.microsoft.com/office/drawing/2016/5/12/chartex" xmlns:cx7="http://schemas.microsoft.com/office/drawing/2016/5/13/chartex" xmlns:cx8="http://schemas.microsoft.com/office/drawing/2016/5/14/chartex" xmlns:mc="http://schemas.openxmlformats.org/markup-compatibility/2006" xmlns:aink="http://schemas.microsoft.com/office/drawing/2016/ink" xmlns:am3d="http://schemas.microsoft.com/office/drawing/2017/model3d" xmlns:o="urn:schemas-microsoft-com:office:office" xmlns:r="http://schemas.openxmlformats.org/officeDocument/2006/relationships" xmlns:m="http://schemas.openxmlformats.org/officeDocument/2006/math" xmlns:v="urn:schemas-microsoft-com:vml" xmlns:wp14="http://schemas.microsoft.com/office/word/2010/wordprocessingDrawing" xmlns:wp="http://schemas.openxmlformats.org/drawingml/2006/wordprocessingDrawing" xmlns:w10="urn:schemas-microsoft-com:office:word" xmlns:w="http://schemas.openxmlformats.org/wordprocessingml/2006/main" xmlns:w14="http://schemas.microsoft.com/office/word/2010/wordml" xmlns:w15="http://schemas.microsoft.com/office/word/2012/wordml" xmlns:w16cid="http://schemas.microsoft.com/office/word/2016/wordml/cid" xmlns:w16se="http://schemas.microsoft.com/office/word/2015/wordml/symex" xmlns:wpg="http://schemas.microsoft.com/office/word/2010/wordprocessingGroup" xmlns:wpi="http://schemas.microsoft.com/office/word/2010/wordprocessingInk" xmlns:wne="http://schemas.microsoft.com/office/word/2006/wordml" xmlns:wps="http://schemas.microsoft.com/office/word/2010/wordprocessingShape" mc:Ignorable="w14 w15 w16se w16cid wp14">
   <w:body>
     <w:p>
       <w:pPr>
@@ -36,6 +36,9 @@
       <w:r>
         <w:t xml:space="preserve">Name: </w:t>
       </w:r>
+      <w:r>
+        <w:t>Jason Ang Chia Wuen</w:t>
+      </w:r>
     </w:p>
     <w:p>
       <w:pPr>
@@ -43,6 +46,9 @@
       </w:pPr>
       <w:r>
         <w:t xml:space="preserve">Student ID: </w:t>
+      </w:r>
+      <w:r>
+        <w:t>100087252</w:t>
       </w:r>
     </w:p>
     <w:p>
@@ -55,8 +61,6 @@
       <w:r>
         <w:tab/>
       </w:r>
-      <w:bookmarkStart w:id="0" w:name="_GoBack"/>
-      <w:bookmarkEnd w:id="0"/>
     </w:p>
     <w:p>
       <w:pPr>
@@ -107,34 +111,1297 @@
         <w:t xml:space="preserve">There must be a minimum of 10 individual boxes in your design. </w:t>
       </w:r>
     </w:p>
+    <w:p>
+      <w:r>
+        <w:rPr>
+          <w:noProof/>
+        </w:rPr>
+        <mc:AlternateContent>
+          <mc:Choice Requires="wps">
+            <w:drawing>
+              <wp:anchor distT="45720" distB="45720" distL="114300" distR="114300" simplePos="0" relativeHeight="251613696" behindDoc="0" locked="0" layoutInCell="1" allowOverlap="1" wp14:anchorId="5F1F1128" wp14:editId="75266AD7">
+                <wp:simplePos x="0" y="0"/>
+                <wp:positionH relativeFrom="column">
+                  <wp:posOffset>0</wp:posOffset>
+                </wp:positionH>
+                <wp:positionV relativeFrom="paragraph">
+                  <wp:posOffset>866775</wp:posOffset>
+                </wp:positionV>
+                <wp:extent cx="5705475" cy="685800"/>
+                <wp:effectExtent l="0" t="0" r="28575" b="19050"/>
+                <wp:wrapSquare wrapText="bothSides"/>
+                <wp:docPr id="2" name="Text Box 2"/>
+                <wp:cNvGraphicFramePr>
+                  <a:graphicFrameLocks xmlns:a="http://schemas.openxmlformats.org/drawingml/2006/main"/>
+                </wp:cNvGraphicFramePr>
+                <a:graphic xmlns:a="http://schemas.openxmlformats.org/drawingml/2006/main">
+                  <a:graphicData uri="http://schemas.microsoft.com/office/word/2010/wordprocessingShape">
+                    <wps:wsp>
+                      <wps:cNvSpPr txBox="1">
+                        <a:spLocks noChangeArrowheads="1"/>
+                      </wps:cNvSpPr>
+                      <wps:spPr bwMode="auto">
+                        <a:xfrm>
+                          <a:off x="0" y="0"/>
+                          <a:ext cx="5705475" cy="685800"/>
+                        </a:xfrm>
+                        <a:prstGeom prst="rect">
+                          <a:avLst/>
+                        </a:prstGeom>
+                        <a:solidFill>
+                          <a:srgbClr val="FFFFFF"/>
+                        </a:solidFill>
+                        <a:ln w="9525">
+                          <a:solidFill>
+                            <a:srgbClr val="000000"/>
+                          </a:solidFill>
+                          <a:miter lim="800000"/>
+                          <a:headEnd/>
+                          <a:tailEnd/>
+                        </a:ln>
+                      </wps:spPr>
+                      <wps:txbx>
+                        <w:txbxContent>
+                          <w:p>
+                            <w:pPr>
+                              <w:rPr>
+                                <w:lang w:val="en-MY"/>
+                              </w:rPr>
+                            </w:pPr>
+                            <w:r>
+                              <w:rPr>
+                                <w:lang w:val="en-MY"/>
+                              </w:rPr>
+                              <w:t>2.1 (</w:t>
+                            </w:r>
+                            <w:r>
+                              <w:rPr>
+                                <w:lang w:val="en-MY"/>
+                              </w:rPr>
+                              <w:t>Main Featured Product Name and Image)</w:t>
+                            </w:r>
+                          </w:p>
+                        </w:txbxContent>
+                      </wps:txbx>
+                      <wps:bodyPr rot="0" vert="horz" wrap="square" lIns="91440" tIns="45720" rIns="91440" bIns="45720" anchor="t" anchorCtr="0">
+                        <a:noAutofit/>
+                      </wps:bodyPr>
+                    </wps:wsp>
+                  </a:graphicData>
+                </a:graphic>
+                <wp14:sizeRelH relativeFrom="margin">
+                  <wp14:pctWidth>0</wp14:pctWidth>
+                </wp14:sizeRelH>
+                <wp14:sizeRelV relativeFrom="margin">
+                  <wp14:pctHeight>0</wp14:pctHeight>
+                </wp14:sizeRelV>
+              </wp:anchor>
+            </w:drawing>
+          </mc:Choice>
+          <mc:Fallback>
+            <w:pict>
+              <v:shapetype w14:anchorId="5F1F1128" id="_x0000_t202" coordsize="21600,21600" o:spt="202" path="m,l,21600r21600,l21600,xe">
+                <v:stroke joinstyle="miter"/>
+                <v:path gradientshapeok="t" o:connecttype="rect"/>
+              </v:shapetype>
+              <v:shape id="Text Box 2" o:spid="_x0000_s1026" type="#_x0000_t202" style="position:absolute;margin-left:0;margin-top:68.25pt;width:449.25pt;height:54pt;z-index:251613696;visibility:visible;mso-wrap-style:square;mso-width-percent:0;mso-height-percent:0;mso-wrap-distance-left:9pt;mso-wrap-distance-top:3.6pt;mso-wrap-distance-right:9pt;mso-wrap-distance-bottom:3.6pt;mso-position-horizontal:absolute;mso-position-horizontal-relative:text;mso-position-vertical:absolute;mso-position-vertical-relative:text;mso-width-percent:0;mso-height-percent:0;mso-width-relative:margin;mso-height-relative:margin;v-text-anchor:top" o:gfxdata="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">
+                <v:textbox>
+                  <w:txbxContent>
+                    <w:p>
+                      <w:pPr>
+                        <w:rPr>
+                          <w:lang w:val="en-MY"/>
+                        </w:rPr>
+                      </w:pPr>
+                      <w:r>
+                        <w:rPr>
+                          <w:lang w:val="en-MY"/>
+                        </w:rPr>
+                        <w:t>2.1 (</w:t>
+                      </w:r>
+                      <w:r>
+                        <w:rPr>
+                          <w:lang w:val="en-MY"/>
+                        </w:rPr>
+                        <w:t>Main Featured Product Name and Image)</w:t>
+                      </w:r>
+                    </w:p>
+                  </w:txbxContent>
+                </v:textbox>
+                <w10:wrap type="square"/>
+              </v:shape>
+            </w:pict>
+          </mc:Fallback>
+        </mc:AlternateContent>
+      </w:r>
+      <w:r>
+        <w:rPr>
+          <w:noProof/>
+        </w:rPr>
+        <mc:AlternateContent>
+          <mc:Choice Requires="wps">
+            <w:drawing>
+              <wp:anchor distT="45720" distB="45720" distL="114300" distR="114300" simplePos="0" relativeHeight="251610624" behindDoc="0" locked="0" layoutInCell="1" allowOverlap="1" wp14:anchorId="292EF944" wp14:editId="768154D7">
+                <wp:simplePos x="0" y="0"/>
+                <wp:positionH relativeFrom="column">
+                  <wp:posOffset>1695450</wp:posOffset>
+                </wp:positionH>
+                <wp:positionV relativeFrom="paragraph">
+                  <wp:posOffset>381000</wp:posOffset>
+                </wp:positionV>
+                <wp:extent cx="4000500" cy="1404620"/>
+                <wp:effectExtent l="0" t="0" r="19050" b="18415"/>
+                <wp:wrapSquare wrapText="bothSides"/>
+                <wp:docPr id="1" name="Text Box 2"/>
+                <wp:cNvGraphicFramePr>
+                  <a:graphicFrameLocks xmlns:a="http://schemas.openxmlformats.org/drawingml/2006/main"/>
+                </wp:cNvGraphicFramePr>
+                <a:graphic xmlns:a="http://schemas.openxmlformats.org/drawingml/2006/main">
+                  <a:graphicData uri="http://schemas.microsoft.com/office/word/2010/wordprocessingShape">
+                    <wps:wsp>
+                      <wps:cNvSpPr txBox="1">
+                        <a:spLocks noChangeArrowheads="1"/>
+                      </wps:cNvSpPr>
+                      <wps:spPr bwMode="auto">
+                        <a:xfrm>
+                          <a:off x="0" y="0"/>
+                          <a:ext cx="4000500" cy="1404620"/>
+                        </a:xfrm>
+                        <a:prstGeom prst="rect">
+                          <a:avLst/>
+                        </a:prstGeom>
+                        <a:solidFill>
+                          <a:srgbClr val="FFFFFF"/>
+                        </a:solidFill>
+                        <a:ln w="9525">
+                          <a:solidFill>
+                            <a:srgbClr val="000000"/>
+                          </a:solidFill>
+                          <a:miter lim="800000"/>
+                          <a:headEnd/>
+                          <a:tailEnd/>
+                        </a:ln>
+                      </wps:spPr>
+                      <wps:txbx>
+                        <w:txbxContent>
+                          <w:p>
+                            <w:pPr>
+                              <w:rPr>
+                                <w:lang w:val="en-MY"/>
+                              </w:rPr>
+                            </w:pPr>
+                            <w:r>
+                              <w:rPr>
+                                <w:lang w:val="en-MY"/>
+                              </w:rPr>
+                              <w:t>1.2 (Navigation Bar)</w:t>
+                            </w:r>
+                          </w:p>
+                        </w:txbxContent>
+                      </wps:txbx>
+                      <wps:bodyPr rot="0" vert="horz" wrap="square" lIns="91440" tIns="45720" rIns="91440" bIns="45720" anchor="t" anchorCtr="0">
+                        <a:spAutoFit/>
+                      </wps:bodyPr>
+                    </wps:wsp>
+                  </a:graphicData>
+                </a:graphic>
+                <wp14:sizeRelH relativeFrom="margin">
+                  <wp14:pctWidth>0</wp14:pctWidth>
+                </wp14:sizeRelH>
+                <wp14:sizeRelV relativeFrom="margin">
+                  <wp14:pctHeight>20000</wp14:pctHeight>
+                </wp14:sizeRelV>
+              </wp:anchor>
+            </w:drawing>
+          </mc:Choice>
+          <mc:Fallback>
+            <w:pict>
+              <v:shape w14:anchorId="292EF944" id="_x0000_s1027" type="#_x0000_t202" style="position:absolute;margin-left:133.5pt;margin-top:30pt;width:315pt;height:110.6pt;z-index:251610624;visibility:visible;mso-wrap-style:square;mso-width-percent:0;mso-height-percent:200;mso-wrap-distance-left:9pt;mso-wrap-distance-top:3.6pt;mso-wrap-distance-right:9pt;mso-wrap-distance-bottom:3.6pt;mso-position-horizontal:absolute;mso-position-horizontal-relative:text;mso-position-vertical:absolute;mso-position-vertical-relative:text;mso-width-percent:0;mso-height-percent:200;mso-width-relative:margin;mso-height-relative:margin;v-text-anchor:top" o:gfxdata="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">
+                <v:textbox style="mso-fit-shape-to-text:t">
+                  <w:txbxContent>
+                    <w:p>
+                      <w:pPr>
+                        <w:rPr>
+                          <w:lang w:val="en-MY"/>
+                        </w:rPr>
+                      </w:pPr>
+                      <w:r>
+                        <w:rPr>
+                          <w:lang w:val="en-MY"/>
+                        </w:rPr>
+                        <w:t>1.2 (Navigation Bar)</w:t>
+                      </w:r>
+                    </w:p>
+                  </w:txbxContent>
+                </v:textbox>
+                <w10:wrap type="square"/>
+              </v:shape>
+            </w:pict>
+          </mc:Fallback>
+        </mc:AlternateContent>
+      </w:r>
+    </w:p>
+    <w:p/>
+    <w:p>
+      <w:r>
+        <w:rPr>
+          <w:noProof/>
+        </w:rPr>
+        <mc:AlternateContent>
+          <mc:Choice Requires="wps">
+            <w:drawing>
+              <wp:anchor distT="45720" distB="45720" distL="114300" distR="114300" simplePos="0" relativeHeight="251714048" behindDoc="0" locked="0" layoutInCell="1" allowOverlap="1" wp14:anchorId="75C734F5" wp14:editId="17788D07">
+                <wp:simplePos x="0" y="0"/>
+                <wp:positionH relativeFrom="column">
+                  <wp:posOffset>3238500</wp:posOffset>
+                </wp:positionH>
+                <wp:positionV relativeFrom="paragraph">
+                  <wp:posOffset>1437640</wp:posOffset>
+                </wp:positionV>
+                <wp:extent cx="857250" cy="1404620"/>
+                <wp:effectExtent l="0" t="0" r="19050" b="18415"/>
+                <wp:wrapSquare wrapText="bothSides"/>
+                <wp:docPr id="9" name="Text Box 2"/>
+                <wp:cNvGraphicFramePr>
+                  <a:graphicFrameLocks xmlns:a="http://schemas.openxmlformats.org/drawingml/2006/main"/>
+                </wp:cNvGraphicFramePr>
+                <a:graphic xmlns:a="http://schemas.openxmlformats.org/drawingml/2006/main">
+                  <a:graphicData uri="http://schemas.microsoft.com/office/word/2010/wordprocessingShape">
+                    <wps:wsp>
+                      <wps:cNvSpPr txBox="1">
+                        <a:spLocks noChangeArrowheads="1"/>
+                      </wps:cNvSpPr>
+                      <wps:spPr bwMode="auto">
+                        <a:xfrm>
+                          <a:off x="0" y="0"/>
+                          <a:ext cx="857250" cy="1404620"/>
+                        </a:xfrm>
+                        <a:prstGeom prst="rect">
+                          <a:avLst/>
+                        </a:prstGeom>
+                        <a:solidFill>
+                          <a:srgbClr val="FFFFFF"/>
+                        </a:solidFill>
+                        <a:ln w="9525">
+                          <a:solidFill>
+                            <a:srgbClr val="000000"/>
+                          </a:solidFill>
+                          <a:miter lim="800000"/>
+                          <a:headEnd/>
+                          <a:tailEnd/>
+                        </a:ln>
+                      </wps:spPr>
+                      <wps:txbx>
+                        <w:txbxContent>
+                          <w:p>
+                            <w:pPr>
+                              <w:rPr>
+                                <w:lang w:val="en-MY"/>
+                              </w:rPr>
+                            </w:pPr>
+                            <w:r>
+                              <w:rPr>
+                                <w:lang w:val="en-MY"/>
+                              </w:rPr>
+                              <w:t>3.</w:t>
+                            </w:r>
+                            <w:r>
+                              <w:rPr>
+                                <w:lang w:val="en-MY"/>
+                              </w:rPr>
+                              <w:t>3</w:t>
+                            </w:r>
+                            <w:r>
+                              <w:rPr>
+                                <w:lang w:val="en-MY"/>
+                              </w:rPr>
+                              <w:t xml:space="preserve"> (Product Feature </w:t>
+                            </w:r>
+                            <w:r>
+                              <w:rPr>
+                                <w:lang w:val="en-MY"/>
+                              </w:rPr>
+                              <w:t>3</w:t>
+                            </w:r>
+                            <w:r>
+                              <w:rPr>
+                                <w:lang w:val="en-MY"/>
+                              </w:rPr>
+                              <w:t>)</w:t>
+                            </w:r>
+                          </w:p>
+                        </w:txbxContent>
+                      </wps:txbx>
+                      <wps:bodyPr rot="0" vert="horz" wrap="square" lIns="91440" tIns="45720" rIns="91440" bIns="45720" anchor="t" anchorCtr="0">
+                        <a:spAutoFit/>
+                      </wps:bodyPr>
+                    </wps:wsp>
+                  </a:graphicData>
+                </a:graphic>
+                <wp14:sizeRelH relativeFrom="margin">
+                  <wp14:pctWidth>0</wp14:pctWidth>
+                </wp14:sizeRelH>
+                <wp14:sizeRelV relativeFrom="margin">
+                  <wp14:pctHeight>20000</wp14:pctHeight>
+                </wp14:sizeRelV>
+              </wp:anchor>
+            </w:drawing>
+          </mc:Choice>
+          <mc:Fallback>
+            <w:pict>
+              <v:shape w14:anchorId="75C734F5" id="_x0000_s1028" type="#_x0000_t202" style="position:absolute;margin-left:255pt;margin-top:113.2pt;width:67.5pt;height:110.6pt;z-index:251714048;visibility:visible;mso-wrap-style:square;mso-width-percent:0;mso-height-percent:200;mso-wrap-distance-left:9pt;mso-wrap-distance-top:3.6pt;mso-wrap-distance-right:9pt;mso-wrap-distance-bottom:3.6pt;mso-position-horizontal:absolute;mso-position-horizontal-relative:text;mso-position-vertical:absolute;mso-position-vertical-relative:text;mso-width-percent:0;mso-height-percent:200;mso-width-relative:margin;mso-height-relative:margin;v-text-anchor:top" o:gfxdata="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">
+                <v:textbox style="mso-fit-shape-to-text:t">
+                  <w:txbxContent>
+                    <w:p>
+                      <w:pPr>
+                        <w:rPr>
+                          <w:lang w:val="en-MY"/>
+                        </w:rPr>
+                      </w:pPr>
+                      <w:r>
+                        <w:rPr>
+                          <w:lang w:val="en-MY"/>
+                        </w:rPr>
+                        <w:t>3.</w:t>
+                      </w:r>
+                      <w:r>
+                        <w:rPr>
+                          <w:lang w:val="en-MY"/>
+                        </w:rPr>
+                        <w:t>3</w:t>
+                      </w:r>
+                      <w:r>
+                        <w:rPr>
+                          <w:lang w:val="en-MY"/>
+                        </w:rPr>
+                        <w:t xml:space="preserve"> (Product Feature </w:t>
+                      </w:r>
+                      <w:r>
+                        <w:rPr>
+                          <w:lang w:val="en-MY"/>
+                        </w:rPr>
+                        <w:t>3</w:t>
+                      </w:r>
+                      <w:r>
+                        <w:rPr>
+                          <w:lang w:val="en-MY"/>
+                        </w:rPr>
+                        <w:t>)</w:t>
+                      </w:r>
+                    </w:p>
+                  </w:txbxContent>
+                </v:textbox>
+                <w10:wrap type="square"/>
+              </v:shape>
+            </w:pict>
+          </mc:Fallback>
+        </mc:AlternateContent>
+      </w:r>
+      <w:r>
+        <w:rPr>
+          <w:noProof/>
+        </w:rPr>
+        <mc:AlternateContent>
+          <mc:Choice Requires="wps">
+            <w:drawing>
+              <wp:anchor distT="45720" distB="45720" distL="114300" distR="114300" simplePos="0" relativeHeight="251699712" behindDoc="0" locked="0" layoutInCell="1" allowOverlap="1" wp14:anchorId="6A31E3D6" wp14:editId="73DB1ECC">
+                <wp:simplePos x="0" y="0"/>
+                <wp:positionH relativeFrom="column">
+                  <wp:posOffset>1628775</wp:posOffset>
+                </wp:positionH>
+                <wp:positionV relativeFrom="paragraph">
+                  <wp:posOffset>1438910</wp:posOffset>
+                </wp:positionV>
+                <wp:extent cx="857250" cy="1404620"/>
+                <wp:effectExtent l="0" t="0" r="19050" b="18415"/>
+                <wp:wrapSquare wrapText="bothSides"/>
+                <wp:docPr id="7" name="Text Box 2"/>
+                <wp:cNvGraphicFramePr>
+                  <a:graphicFrameLocks xmlns:a="http://schemas.openxmlformats.org/drawingml/2006/main"/>
+                </wp:cNvGraphicFramePr>
+                <a:graphic xmlns:a="http://schemas.openxmlformats.org/drawingml/2006/main">
+                  <a:graphicData uri="http://schemas.microsoft.com/office/word/2010/wordprocessingShape">
+                    <wps:wsp>
+                      <wps:cNvSpPr txBox="1">
+                        <a:spLocks noChangeArrowheads="1"/>
+                      </wps:cNvSpPr>
+                      <wps:spPr bwMode="auto">
+                        <a:xfrm>
+                          <a:off x="0" y="0"/>
+                          <a:ext cx="857250" cy="1404620"/>
+                        </a:xfrm>
+                        <a:prstGeom prst="rect">
+                          <a:avLst/>
+                        </a:prstGeom>
+                        <a:solidFill>
+                          <a:srgbClr val="FFFFFF"/>
+                        </a:solidFill>
+                        <a:ln w="9525">
+                          <a:solidFill>
+                            <a:srgbClr val="000000"/>
+                          </a:solidFill>
+                          <a:miter lim="800000"/>
+                          <a:headEnd/>
+                          <a:tailEnd/>
+                        </a:ln>
+                      </wps:spPr>
+                      <wps:txbx>
+                        <w:txbxContent>
+                          <w:p>
+                            <w:pPr>
+                              <w:rPr>
+                                <w:lang w:val="en-MY"/>
+                              </w:rPr>
+                            </w:pPr>
+                            <w:r>
+                              <w:rPr>
+                                <w:lang w:val="en-MY"/>
+                              </w:rPr>
+                              <w:t>3.</w:t>
+                            </w:r>
+                            <w:r>
+                              <w:rPr>
+                                <w:lang w:val="en-MY"/>
+                              </w:rPr>
+                              <w:t xml:space="preserve">2 </w:t>
+                            </w:r>
+                            <w:r>
+                              <w:rPr>
+                                <w:lang w:val="en-MY"/>
+                              </w:rPr>
+                              <w:t xml:space="preserve">(Product Feature </w:t>
+                            </w:r>
+                            <w:r>
+                              <w:rPr>
+                                <w:lang w:val="en-MY"/>
+                              </w:rPr>
+                              <w:t>2</w:t>
+                            </w:r>
+                            <w:r>
+                              <w:rPr>
+                                <w:lang w:val="en-MY"/>
+                              </w:rPr>
+                              <w:t>)</w:t>
+                            </w:r>
+                          </w:p>
+                        </w:txbxContent>
+                      </wps:txbx>
+                      <wps:bodyPr rot="0" vert="horz" wrap="square" lIns="91440" tIns="45720" rIns="91440" bIns="45720" anchor="t" anchorCtr="0">
+                        <a:spAutoFit/>
+                      </wps:bodyPr>
+                    </wps:wsp>
+                  </a:graphicData>
+                </a:graphic>
+                <wp14:sizeRelH relativeFrom="margin">
+                  <wp14:pctWidth>0</wp14:pctWidth>
+                </wp14:sizeRelH>
+                <wp14:sizeRelV relativeFrom="margin">
+                  <wp14:pctHeight>20000</wp14:pctHeight>
+                </wp14:sizeRelV>
+              </wp:anchor>
+            </w:drawing>
+          </mc:Choice>
+          <mc:Fallback>
+            <w:pict>
+              <v:shape w14:anchorId="6A31E3D6" id="_x0000_s1029" type="#_x0000_t202" style="position:absolute;margin-left:128.25pt;margin-top:113.3pt;width:67.5pt;height:110.6pt;z-index:251699712;visibility:visible;mso-wrap-style:square;mso-width-percent:0;mso-height-percent:200;mso-wrap-distance-left:9pt;mso-wrap-distance-top:3.6pt;mso-wrap-distance-right:9pt;mso-wrap-distance-bottom:3.6pt;mso-position-horizontal:absolute;mso-position-horizontal-relative:text;mso-position-vertical:absolute;mso-position-vertical-relative:text;mso-width-percent:0;mso-height-percent:200;mso-width-relative:margin;mso-height-relative:margin;v-text-anchor:top" o:gfxdata="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">
+                <v:textbox style="mso-fit-shape-to-text:t">
+                  <w:txbxContent>
+                    <w:p>
+                      <w:pPr>
+                        <w:rPr>
+                          <w:lang w:val="en-MY"/>
+                        </w:rPr>
+                      </w:pPr>
+                      <w:r>
+                        <w:rPr>
+                          <w:lang w:val="en-MY"/>
+                        </w:rPr>
+                        <w:t>3.</w:t>
+                      </w:r>
+                      <w:r>
+                        <w:rPr>
+                          <w:lang w:val="en-MY"/>
+                        </w:rPr>
+                        <w:t xml:space="preserve">2 </w:t>
+                      </w:r>
+                      <w:r>
+                        <w:rPr>
+                          <w:lang w:val="en-MY"/>
+                        </w:rPr>
+                        <w:t xml:space="preserve">(Product Feature </w:t>
+                      </w:r>
+                      <w:r>
+                        <w:rPr>
+                          <w:lang w:val="en-MY"/>
+                        </w:rPr>
+                        <w:t>2</w:t>
+                      </w:r>
+                      <w:r>
+                        <w:rPr>
+                          <w:lang w:val="en-MY"/>
+                        </w:rPr>
+                        <w:t>)</w:t>
+                      </w:r>
+                    </w:p>
+                  </w:txbxContent>
+                </v:textbox>
+                <w10:wrap type="square"/>
+              </v:shape>
+            </w:pict>
+          </mc:Fallback>
+        </mc:AlternateContent>
+      </w:r>
+      <w:r>
+        <w:rPr>
+          <w:noProof/>
+        </w:rPr>
+        <mc:AlternateContent>
+          <mc:Choice Requires="wps">
+            <w:drawing>
+              <wp:anchor distT="45720" distB="45720" distL="114300" distR="114300" simplePos="0" relativeHeight="251721216" behindDoc="0" locked="0" layoutInCell="1" allowOverlap="1" wp14:anchorId="49A6E832" wp14:editId="410D16B9">
+                <wp:simplePos x="0" y="0"/>
+                <wp:positionH relativeFrom="column">
+                  <wp:posOffset>4848225</wp:posOffset>
+                </wp:positionH>
+                <wp:positionV relativeFrom="paragraph">
+                  <wp:posOffset>1434465</wp:posOffset>
+                </wp:positionV>
+                <wp:extent cx="857250" cy="1404620"/>
+                <wp:effectExtent l="0" t="0" r="19050" b="18415"/>
+                <wp:wrapSquare wrapText="bothSides"/>
+                <wp:docPr id="10" name="Text Box 2"/>
+                <wp:cNvGraphicFramePr>
+                  <a:graphicFrameLocks xmlns:a="http://schemas.openxmlformats.org/drawingml/2006/main"/>
+                </wp:cNvGraphicFramePr>
+                <a:graphic xmlns:a="http://schemas.openxmlformats.org/drawingml/2006/main">
+                  <a:graphicData uri="http://schemas.microsoft.com/office/word/2010/wordprocessingShape">
+                    <wps:wsp>
+                      <wps:cNvSpPr txBox="1">
+                        <a:spLocks noChangeArrowheads="1"/>
+                      </wps:cNvSpPr>
+                      <wps:spPr bwMode="auto">
+                        <a:xfrm>
+                          <a:off x="0" y="0"/>
+                          <a:ext cx="857250" cy="1404620"/>
+                        </a:xfrm>
+                        <a:prstGeom prst="rect">
+                          <a:avLst/>
+                        </a:prstGeom>
+                        <a:solidFill>
+                          <a:srgbClr val="FFFFFF"/>
+                        </a:solidFill>
+                        <a:ln w="9525">
+                          <a:solidFill>
+                            <a:srgbClr val="000000"/>
+                          </a:solidFill>
+                          <a:miter lim="800000"/>
+                          <a:headEnd/>
+                          <a:tailEnd/>
+                        </a:ln>
+                      </wps:spPr>
+                      <wps:txbx>
+                        <w:txbxContent>
+                          <w:p>
+                            <w:pPr>
+                              <w:rPr>
+                                <w:lang w:val="en-MY"/>
+                              </w:rPr>
+                            </w:pPr>
+                            <w:r>
+                              <w:rPr>
+                                <w:lang w:val="en-MY"/>
+                              </w:rPr>
+                              <w:t>3.</w:t>
+                            </w:r>
+                            <w:r>
+                              <w:rPr>
+                                <w:lang w:val="en-MY"/>
+                              </w:rPr>
+                              <w:t>4</w:t>
+                            </w:r>
+                            <w:r>
+                              <w:rPr>
+                                <w:lang w:val="en-MY"/>
+                              </w:rPr>
+                              <w:t xml:space="preserve"> (Product</w:t>
+                            </w:r>
+                            <w:bookmarkStart w:id="0" w:name="_GoBack"/>
+                            <w:bookmarkEnd w:id="0"/>
+                            <w:r>
+                              <w:rPr>
+                                <w:lang w:val="en-MY"/>
+                              </w:rPr>
+                              <w:t xml:space="preserve"> Feature </w:t>
+                            </w:r>
+                            <w:r>
+                              <w:rPr>
+                                <w:lang w:val="en-MY"/>
+                              </w:rPr>
+                              <w:t>4</w:t>
+                            </w:r>
+                            <w:r>
+                              <w:rPr>
+                                <w:lang w:val="en-MY"/>
+                              </w:rPr>
+                              <w:t>)</w:t>
+                            </w:r>
+                          </w:p>
+                        </w:txbxContent>
+                      </wps:txbx>
+                      <wps:bodyPr rot="0" vert="horz" wrap="square" lIns="91440" tIns="45720" rIns="91440" bIns="45720" anchor="t" anchorCtr="0">
+                        <a:spAutoFit/>
+                      </wps:bodyPr>
+                    </wps:wsp>
+                  </a:graphicData>
+                </a:graphic>
+                <wp14:sizeRelH relativeFrom="margin">
+                  <wp14:pctWidth>0</wp14:pctWidth>
+                </wp14:sizeRelH>
+                <wp14:sizeRelV relativeFrom="margin">
+                  <wp14:pctHeight>20000</wp14:pctHeight>
+                </wp14:sizeRelV>
+              </wp:anchor>
+            </w:drawing>
+          </mc:Choice>
+          <mc:Fallback>
+            <w:pict>
+              <v:shape w14:anchorId="49A6E832" id="_x0000_s1030" type="#_x0000_t202" style="position:absolute;margin-left:381.75pt;margin-top:112.95pt;width:67.5pt;height:110.6pt;z-index:251721216;visibility:visible;mso-wrap-style:square;mso-width-percent:0;mso-height-percent:200;mso-wrap-distance-left:9pt;mso-wrap-distance-top:3.6pt;mso-wrap-distance-right:9pt;mso-wrap-distance-bottom:3.6pt;mso-position-horizontal:absolute;mso-position-horizontal-relative:text;mso-position-vertical:absolute;mso-position-vertical-relative:text;mso-width-percent:0;mso-height-percent:200;mso-width-relative:margin;mso-height-relative:margin;v-text-anchor:top" o:gfxdata="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">
+                <v:textbox style="mso-fit-shape-to-text:t">
+                  <w:txbxContent>
+                    <w:p>
+                      <w:pPr>
+                        <w:rPr>
+                          <w:lang w:val="en-MY"/>
+                        </w:rPr>
+                      </w:pPr>
+                      <w:r>
+                        <w:rPr>
+                          <w:lang w:val="en-MY"/>
+                        </w:rPr>
+                        <w:t>3.</w:t>
+                      </w:r>
+                      <w:r>
+                        <w:rPr>
+                          <w:lang w:val="en-MY"/>
+                        </w:rPr>
+                        <w:t>4</w:t>
+                      </w:r>
+                      <w:r>
+                        <w:rPr>
+                          <w:lang w:val="en-MY"/>
+                        </w:rPr>
+                        <w:t xml:space="preserve"> (Product</w:t>
+                      </w:r>
+                      <w:bookmarkStart w:id="1" w:name="_GoBack"/>
+                      <w:bookmarkEnd w:id="1"/>
+                      <w:r>
+                        <w:rPr>
+                          <w:lang w:val="en-MY"/>
+                        </w:rPr>
+                        <w:t xml:space="preserve"> Feature </w:t>
+                      </w:r>
+                      <w:r>
+                        <w:rPr>
+                          <w:lang w:val="en-MY"/>
+                        </w:rPr>
+                        <w:t>4</w:t>
+                      </w:r>
+                      <w:r>
+                        <w:rPr>
+                          <w:lang w:val="en-MY"/>
+                        </w:rPr>
+                        <w:t>)</w:t>
+                      </w:r>
+                    </w:p>
+                  </w:txbxContent>
+                </v:textbox>
+                <w10:wrap type="square"/>
+              </v:shape>
+            </w:pict>
+          </mc:Fallback>
+        </mc:AlternateContent>
+      </w:r>
+      <w:r>
+        <w:rPr>
+          <w:noProof/>
+        </w:rPr>
+        <mc:AlternateContent>
+          <mc:Choice Requires="wps">
+            <w:drawing>
+              <wp:anchor distT="45720" distB="45720" distL="114300" distR="114300" simplePos="0" relativeHeight="251688448" behindDoc="0" locked="0" layoutInCell="1" allowOverlap="1" wp14:anchorId="5B2D7BA4" wp14:editId="67963F29">
+                <wp:simplePos x="0" y="0"/>
+                <wp:positionH relativeFrom="column">
+                  <wp:posOffset>0</wp:posOffset>
+                </wp:positionH>
+                <wp:positionV relativeFrom="paragraph">
+                  <wp:posOffset>1437640</wp:posOffset>
+                </wp:positionV>
+                <wp:extent cx="857250" cy="1404620"/>
+                <wp:effectExtent l="0" t="0" r="19050" b="18415"/>
+                <wp:wrapSquare wrapText="bothSides"/>
+                <wp:docPr id="6" name="Text Box 2"/>
+                <wp:cNvGraphicFramePr>
+                  <a:graphicFrameLocks xmlns:a="http://schemas.openxmlformats.org/drawingml/2006/main"/>
+                </wp:cNvGraphicFramePr>
+                <a:graphic xmlns:a="http://schemas.openxmlformats.org/drawingml/2006/main">
+                  <a:graphicData uri="http://schemas.microsoft.com/office/word/2010/wordprocessingShape">
+                    <wps:wsp>
+                      <wps:cNvSpPr txBox="1">
+                        <a:spLocks noChangeArrowheads="1"/>
+                      </wps:cNvSpPr>
+                      <wps:spPr bwMode="auto">
+                        <a:xfrm>
+                          <a:off x="0" y="0"/>
+                          <a:ext cx="857250" cy="1404620"/>
+                        </a:xfrm>
+                        <a:prstGeom prst="rect">
+                          <a:avLst/>
+                        </a:prstGeom>
+                        <a:solidFill>
+                          <a:srgbClr val="FFFFFF"/>
+                        </a:solidFill>
+                        <a:ln w="9525">
+                          <a:solidFill>
+                            <a:srgbClr val="000000"/>
+                          </a:solidFill>
+                          <a:miter lim="800000"/>
+                          <a:headEnd/>
+                          <a:tailEnd/>
+                        </a:ln>
+                      </wps:spPr>
+                      <wps:txbx>
+                        <w:txbxContent>
+                          <w:p>
+                            <w:pPr>
+                              <w:rPr>
+                                <w:lang w:val="en-MY"/>
+                              </w:rPr>
+                            </w:pPr>
+                            <w:r>
+                              <w:rPr>
+                                <w:lang w:val="en-MY"/>
+                              </w:rPr>
+                              <w:t>3.1 (Product Feature 1)</w:t>
+                            </w:r>
+                          </w:p>
+                        </w:txbxContent>
+                      </wps:txbx>
+                      <wps:bodyPr rot="0" vert="horz" wrap="square" lIns="91440" tIns="45720" rIns="91440" bIns="45720" anchor="t" anchorCtr="0">
+                        <a:spAutoFit/>
+                      </wps:bodyPr>
+                    </wps:wsp>
+                  </a:graphicData>
+                </a:graphic>
+                <wp14:sizeRelH relativeFrom="margin">
+                  <wp14:pctWidth>0</wp14:pctWidth>
+                </wp14:sizeRelH>
+                <wp14:sizeRelV relativeFrom="margin">
+                  <wp14:pctHeight>20000</wp14:pctHeight>
+                </wp14:sizeRelV>
+              </wp:anchor>
+            </w:drawing>
+          </mc:Choice>
+          <mc:Fallback>
+            <w:pict>
+              <v:shape w14:anchorId="5B2D7BA4" id="_x0000_s1031" type="#_x0000_t202" style="position:absolute;margin-left:0;margin-top:113.2pt;width:67.5pt;height:110.6pt;z-index:251688448;visibility:visible;mso-wrap-style:square;mso-width-percent:0;mso-height-percent:200;mso-wrap-distance-left:9pt;mso-wrap-distance-top:3.6pt;mso-wrap-distance-right:9pt;mso-wrap-distance-bottom:3.6pt;mso-position-horizontal:absolute;mso-position-horizontal-relative:text;mso-position-vertical:absolute;mso-position-vertical-relative:text;mso-width-percent:0;mso-height-percent:200;mso-width-relative:margin;mso-height-relative:margin;v-text-anchor:top" o:gfxdata="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">
+                <v:textbox style="mso-fit-shape-to-text:t">
+                  <w:txbxContent>
+                    <w:p>
+                      <w:pPr>
+                        <w:rPr>
+                          <w:lang w:val="en-MY"/>
+                        </w:rPr>
+                      </w:pPr>
+                      <w:r>
+                        <w:rPr>
+                          <w:lang w:val="en-MY"/>
+                        </w:rPr>
+                        <w:t>3.1 (Product Feature 1)</w:t>
+                      </w:r>
+                    </w:p>
+                  </w:txbxContent>
+                </v:textbox>
+                <w10:wrap type="square"/>
+              </v:shape>
+            </w:pict>
+          </mc:Fallback>
+        </mc:AlternateContent>
+      </w:r>
+      <w:r>
+        <w:rPr>
+          <w:noProof/>
+        </w:rPr>
+        <mc:AlternateContent>
+          <mc:Choice Requires="wps">
+            <w:drawing>
+              <wp:anchor distT="45720" distB="45720" distL="114300" distR="114300" simplePos="0" relativeHeight="251604480" behindDoc="0" locked="0" layoutInCell="1" allowOverlap="1" wp14:anchorId="1546AA5C" wp14:editId="7DF7C8A9">
+                <wp:simplePos x="0" y="0"/>
+                <wp:positionH relativeFrom="column">
+                  <wp:posOffset>0</wp:posOffset>
+                </wp:positionH>
+                <wp:positionV relativeFrom="paragraph">
+                  <wp:posOffset>8890</wp:posOffset>
+                </wp:positionV>
+                <wp:extent cx="1504950" cy="1404620"/>
+                <wp:effectExtent l="0" t="0" r="19050" b="18415"/>
+                <wp:wrapSquare wrapText="bothSides"/>
+                <wp:docPr id="217" name="Text Box 2"/>
+                <wp:cNvGraphicFramePr>
+                  <a:graphicFrameLocks xmlns:a="http://schemas.openxmlformats.org/drawingml/2006/main"/>
+                </wp:cNvGraphicFramePr>
+                <a:graphic xmlns:a="http://schemas.openxmlformats.org/drawingml/2006/main">
+                  <a:graphicData uri="http://schemas.microsoft.com/office/word/2010/wordprocessingShape">
+                    <wps:wsp>
+                      <wps:cNvSpPr txBox="1">
+                        <a:spLocks noChangeArrowheads="1"/>
+                      </wps:cNvSpPr>
+                      <wps:spPr bwMode="auto">
+                        <a:xfrm>
+                          <a:off x="0" y="0"/>
+                          <a:ext cx="1504950" cy="1404620"/>
+                        </a:xfrm>
+                        <a:prstGeom prst="rect">
+                          <a:avLst/>
+                        </a:prstGeom>
+                        <a:solidFill>
+                          <a:srgbClr val="FFFFFF"/>
+                        </a:solidFill>
+                        <a:ln w="9525">
+                          <a:solidFill>
+                            <a:srgbClr val="000000"/>
+                          </a:solidFill>
+                          <a:miter lim="800000"/>
+                          <a:headEnd/>
+                          <a:tailEnd/>
+                        </a:ln>
+                      </wps:spPr>
+                      <wps:txbx>
+                        <w:txbxContent>
+                          <w:p>
+                            <w:r>
+                              <w:t>1</w:t>
+                            </w:r>
+                            <w:r>
+                              <w:t>.1</w:t>
+                            </w:r>
+                            <w:r>
+                              <w:t xml:space="preserve"> (Company Logo)</w:t>
+                            </w:r>
+                          </w:p>
+                        </w:txbxContent>
+                      </wps:txbx>
+                      <wps:bodyPr rot="0" vert="horz" wrap="square" lIns="91440" tIns="45720" rIns="91440" bIns="45720" anchor="t" anchorCtr="0">
+                        <a:spAutoFit/>
+                      </wps:bodyPr>
+                    </wps:wsp>
+                  </a:graphicData>
+                </a:graphic>
+                <wp14:sizeRelH relativeFrom="margin">
+                  <wp14:pctWidth>0</wp14:pctWidth>
+                </wp14:sizeRelH>
+                <wp14:sizeRelV relativeFrom="margin">
+                  <wp14:pctHeight>20000</wp14:pctHeight>
+                </wp14:sizeRelV>
+              </wp:anchor>
+            </w:drawing>
+          </mc:Choice>
+          <mc:Fallback>
+            <w:pict>
+              <v:shape w14:anchorId="1546AA5C" id="_x0000_s1032" type="#_x0000_t202" style="position:absolute;margin-left:0;margin-top:.7pt;width:118.5pt;height:110.6pt;z-index:251604480;visibility:visible;mso-wrap-style:square;mso-width-percent:0;mso-height-percent:200;mso-wrap-distance-left:9pt;mso-wrap-distance-top:3.6pt;mso-wrap-distance-right:9pt;mso-wrap-distance-bottom:3.6pt;mso-position-horizontal:absolute;mso-position-horizontal-relative:text;mso-position-vertical:absolute;mso-position-vertical-relative:text;mso-width-percent:0;mso-height-percent:200;mso-width-relative:margin;mso-height-relative:margin;v-text-anchor:top" o:gfxdata="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">
+                <v:textbox style="mso-fit-shape-to-text:t">
+                  <w:txbxContent>
+                    <w:p>
+                      <w:r>
+                        <w:t>1</w:t>
+                      </w:r>
+                      <w:r>
+                        <w:t>.1</w:t>
+                      </w:r>
+                      <w:r>
+                        <w:t xml:space="preserve"> (Company Logo)</w:t>
+                      </w:r>
+                    </w:p>
+                  </w:txbxContent>
+                </v:textbox>
+                <w10:wrap type="square"/>
+              </v:shape>
+            </w:pict>
+          </mc:Fallback>
+        </mc:AlternateContent>
+      </w:r>
+    </w:p>
     <w:p/>
     <w:p/>
-    <w:p/>
-    <w:p/>
-    <w:p/>
-    <w:p/>
-    <w:p/>
-    <w:p/>
-    <w:p/>
-    <w:p/>
-    <w:p/>
-    <w:p/>
-    <w:p/>
-    <w:p/>
-    <w:p/>
-    <w:p/>
-    <w:p/>
-    <w:p/>
-    <w:p/>
-    <w:p/>
-    <w:p/>
-    <w:p/>
-    <w:p/>
-    <w:p/>
-    <w:p/>
-    <w:p/>
-    <w:p/>
-    <w:p/>
+    <w:p>
+      <w:r>
+        <w:rPr>
+          <w:noProof/>
+        </w:rPr>
+        <mc:AlternateContent>
+          <mc:Choice Requires="wps">
+            <w:drawing>
+              <wp:anchor distT="45720" distB="45720" distL="114300" distR="114300" simplePos="0" relativeHeight="251652608" behindDoc="0" locked="0" layoutInCell="1" allowOverlap="1" wp14:anchorId="4845803B" wp14:editId="73DDB239">
+                <wp:simplePos x="0" y="0"/>
+                <wp:positionH relativeFrom="column">
+                  <wp:posOffset>-977900</wp:posOffset>
+                </wp:positionH>
+                <wp:positionV relativeFrom="paragraph">
+                  <wp:posOffset>1038225</wp:posOffset>
+                </wp:positionV>
+                <wp:extent cx="5695950" cy="1404620"/>
+                <wp:effectExtent l="0" t="0" r="19050" b="18415"/>
+                <wp:wrapSquare wrapText="bothSides"/>
+                <wp:docPr id="4" name="Text Box 2"/>
+                <wp:cNvGraphicFramePr>
+                  <a:graphicFrameLocks xmlns:a="http://schemas.openxmlformats.org/drawingml/2006/main"/>
+                </wp:cNvGraphicFramePr>
+                <a:graphic xmlns:a="http://schemas.openxmlformats.org/drawingml/2006/main">
+                  <a:graphicData uri="http://schemas.microsoft.com/office/word/2010/wordprocessingShape">
+                    <wps:wsp>
+                      <wps:cNvSpPr txBox="1">
+                        <a:spLocks noChangeArrowheads="1"/>
+                      </wps:cNvSpPr>
+                      <wps:spPr bwMode="auto">
+                        <a:xfrm>
+                          <a:off x="0" y="0"/>
+                          <a:ext cx="5695950" cy="1404620"/>
+                        </a:xfrm>
+                        <a:prstGeom prst="rect">
+                          <a:avLst/>
+                        </a:prstGeom>
+                        <a:solidFill>
+                          <a:srgbClr val="FFFFFF"/>
+                        </a:solidFill>
+                        <a:ln w="9525">
+                          <a:solidFill>
+                            <a:srgbClr val="000000"/>
+                          </a:solidFill>
+                          <a:miter lim="800000"/>
+                          <a:headEnd/>
+                          <a:tailEnd/>
+                        </a:ln>
+                      </wps:spPr>
+                      <wps:txbx>
+                        <w:txbxContent>
+                          <w:p>
+                            <w:pPr>
+                              <w:rPr>
+                                <w:lang w:val="en-MY"/>
+                              </w:rPr>
+                            </w:pPr>
+                            <w:r>
+                              <w:rPr>
+                                <w:lang w:val="en-MY"/>
+                              </w:rPr>
+                              <w:t>5.1 (Footer</w:t>
+                            </w:r>
+                            <w:r>
+                              <w:rPr>
+                                <w:lang w:val="en-MY"/>
+                              </w:rPr>
+                              <w:t xml:space="preserve"> Content</w:t>
+                            </w:r>
+                            <w:r>
+                              <w:rPr>
+                                <w:lang w:val="en-MY"/>
+                              </w:rPr>
+                              <w:t>)</w:t>
+                            </w:r>
+                          </w:p>
+                        </w:txbxContent>
+                      </wps:txbx>
+                      <wps:bodyPr rot="0" vert="horz" wrap="square" lIns="91440" tIns="45720" rIns="91440" bIns="45720" anchor="t" anchorCtr="0">
+                        <a:spAutoFit/>
+                      </wps:bodyPr>
+                    </wps:wsp>
+                  </a:graphicData>
+                </a:graphic>
+                <wp14:sizeRelH relativeFrom="margin">
+                  <wp14:pctWidth>0</wp14:pctWidth>
+                </wp14:sizeRelH>
+                <wp14:sizeRelV relativeFrom="margin">
+                  <wp14:pctHeight>20000</wp14:pctHeight>
+                </wp14:sizeRelV>
+              </wp:anchor>
+            </w:drawing>
+          </mc:Choice>
+          <mc:Fallback>
+            <w:pict>
+              <v:shape w14:anchorId="4845803B" id="_x0000_s1033" type="#_x0000_t202" style="position:absolute;margin-left:-77pt;margin-top:81.75pt;width:448.5pt;height:110.6pt;z-index:251652608;visibility:visible;mso-wrap-style:square;mso-width-percent:0;mso-height-percent:200;mso-wrap-distance-left:9pt;mso-wrap-distance-top:3.6pt;mso-wrap-distance-right:9pt;mso-wrap-distance-bottom:3.6pt;mso-position-horizontal:absolute;mso-position-horizontal-relative:text;mso-position-vertical:absolute;mso-position-vertical-relative:text;mso-width-percent:0;mso-height-percent:200;mso-width-relative:margin;mso-height-relative:margin;v-text-anchor:top" o:gfxdata="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">
+                <v:textbox style="mso-fit-shape-to-text:t">
+                  <w:txbxContent>
+                    <w:p>
+                      <w:pPr>
+                        <w:rPr>
+                          <w:lang w:val="en-MY"/>
+                        </w:rPr>
+                      </w:pPr>
+                      <w:r>
+                        <w:rPr>
+                          <w:lang w:val="en-MY"/>
+                        </w:rPr>
+                        <w:t>5.1 (Footer</w:t>
+                      </w:r>
+                      <w:r>
+                        <w:rPr>
+                          <w:lang w:val="en-MY"/>
+                        </w:rPr>
+                        <w:t xml:space="preserve"> Content</w:t>
+                      </w:r>
+                      <w:r>
+                        <w:rPr>
+                          <w:lang w:val="en-MY"/>
+                        </w:rPr>
+                        <w:t>)</w:t>
+                      </w:r>
+                    </w:p>
+                  </w:txbxContent>
+                </v:textbox>
+                <w10:wrap type="square"/>
+              </v:shape>
+            </w:pict>
+          </mc:Fallback>
+        </mc:AlternateContent>
+      </w:r>
+      <w:r>
+        <w:rPr>
+          <w:noProof/>
+        </w:rPr>
+        <mc:AlternateContent>
+          <mc:Choice Requires="wps">
+            <w:drawing>
+              <wp:anchor distT="45720" distB="45720" distL="114300" distR="114300" simplePos="0" relativeHeight="251676160" behindDoc="0" locked="0" layoutInCell="1" allowOverlap="1" wp14:anchorId="22F1EBC9" wp14:editId="563AD5D5">
+                <wp:simplePos x="0" y="0"/>
+                <wp:positionH relativeFrom="column">
+                  <wp:posOffset>3289300</wp:posOffset>
+                </wp:positionH>
+                <wp:positionV relativeFrom="paragraph">
+                  <wp:posOffset>353060</wp:posOffset>
+                </wp:positionV>
+                <wp:extent cx="1428750" cy="1404620"/>
+                <wp:effectExtent l="0" t="0" r="19050" b="18415"/>
+                <wp:wrapSquare wrapText="bothSides"/>
+                <wp:docPr id="5" name="Text Box 2"/>
+                <wp:cNvGraphicFramePr>
+                  <a:graphicFrameLocks xmlns:a="http://schemas.openxmlformats.org/drawingml/2006/main"/>
+                </wp:cNvGraphicFramePr>
+                <a:graphic xmlns:a="http://schemas.openxmlformats.org/drawingml/2006/main">
+                  <a:graphicData uri="http://schemas.microsoft.com/office/word/2010/wordprocessingShape">
+                    <wps:wsp>
+                      <wps:cNvSpPr txBox="1">
+                        <a:spLocks noChangeArrowheads="1"/>
+                      </wps:cNvSpPr>
+                      <wps:spPr bwMode="auto">
+                        <a:xfrm>
+                          <a:off x="0" y="0"/>
+                          <a:ext cx="1428750" cy="1404620"/>
+                        </a:xfrm>
+                        <a:prstGeom prst="rect">
+                          <a:avLst/>
+                        </a:prstGeom>
+                        <a:solidFill>
+                          <a:srgbClr val="FFFFFF"/>
+                        </a:solidFill>
+                        <a:ln w="9525">
+                          <a:solidFill>
+                            <a:srgbClr val="000000"/>
+                          </a:solidFill>
+                          <a:miter lim="800000"/>
+                          <a:headEnd/>
+                          <a:tailEnd/>
+                        </a:ln>
+                      </wps:spPr>
+                      <wps:txbx>
+                        <w:txbxContent>
+                          <w:p>
+                            <w:pPr>
+                              <w:rPr>
+                                <w:lang w:val="en-MY"/>
+                              </w:rPr>
+                            </w:pPr>
+                            <w:r>
+                              <w:rPr>
+                                <w:lang w:val="en-MY"/>
+                              </w:rPr>
+                              <w:t xml:space="preserve">4.2 (Company Head </w:t>
+                            </w:r>
+                            <w:r>
+                              <w:rPr>
+                                <w:lang w:val="en-MY"/>
+                              </w:rPr>
+                              <w:t xml:space="preserve">/Owner </w:t>
+                            </w:r>
+                            <w:r>
+                              <w:rPr>
+                                <w:lang w:val="en-MY"/>
+                              </w:rPr>
+                              <w:t>Picture)</w:t>
+                            </w:r>
+                          </w:p>
+                        </w:txbxContent>
+                      </wps:txbx>
+                      <wps:bodyPr rot="0" vert="horz" wrap="square" lIns="91440" tIns="45720" rIns="91440" bIns="45720" anchor="t" anchorCtr="0">
+                        <a:spAutoFit/>
+                      </wps:bodyPr>
+                    </wps:wsp>
+                  </a:graphicData>
+                </a:graphic>
+                <wp14:sizeRelH relativeFrom="margin">
+                  <wp14:pctWidth>0</wp14:pctWidth>
+                </wp14:sizeRelH>
+                <wp14:sizeRelV relativeFrom="margin">
+                  <wp14:pctHeight>20000</wp14:pctHeight>
+                </wp14:sizeRelV>
+              </wp:anchor>
+            </w:drawing>
+          </mc:Choice>
+          <mc:Fallback>
+            <w:pict>
+              <v:shape w14:anchorId="22F1EBC9" id="_x0000_s1034" type="#_x0000_t202" style="position:absolute;margin-left:259pt;margin-top:27.8pt;width:112.5pt;height:110.6pt;z-index:251676160;visibility:visible;mso-wrap-style:square;mso-width-percent:0;mso-height-percent:200;mso-wrap-distance-left:9pt;mso-wrap-distance-top:3.6pt;mso-wrap-distance-right:9pt;mso-wrap-distance-bottom:3.6pt;mso-position-horizontal:absolute;mso-position-horizontal-relative:text;mso-position-vertical:absolute;mso-position-vertical-relative:text;mso-width-percent:0;mso-height-percent:200;mso-width-relative:margin;mso-height-relative:margin;v-text-anchor:top" o:gfxdata="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">
+                <v:textbox style="mso-fit-shape-to-text:t">
+                  <w:txbxContent>
+                    <w:p>
+                      <w:pPr>
+                        <w:rPr>
+                          <w:lang w:val="en-MY"/>
+                        </w:rPr>
+                      </w:pPr>
+                      <w:r>
+                        <w:rPr>
+                          <w:lang w:val="en-MY"/>
+                        </w:rPr>
+                        <w:t xml:space="preserve">4.2 (Company Head </w:t>
+                      </w:r>
+                      <w:r>
+                        <w:rPr>
+                          <w:lang w:val="en-MY"/>
+                        </w:rPr>
+                        <w:t xml:space="preserve">/Owner </w:t>
+                      </w:r>
+                      <w:r>
+                        <w:rPr>
+                          <w:lang w:val="en-MY"/>
+                        </w:rPr>
+                        <w:t>Picture)</w:t>
+                      </w:r>
+                    </w:p>
+                  </w:txbxContent>
+                </v:textbox>
+                <w10:wrap type="square"/>
+              </v:shape>
+            </w:pict>
+          </mc:Fallback>
+        </mc:AlternateContent>
+      </w:r>
+    </w:p>
+    <w:p>
+      <w:r>
+        <w:rPr>
+          <w:noProof/>
+        </w:rPr>
+        <mc:AlternateContent>
+          <mc:Choice Requires="wps">
+            <w:drawing>
+              <wp:anchor distT="45720" distB="45720" distL="114300" distR="114300" simplePos="0" relativeHeight="251634176" behindDoc="0" locked="0" layoutInCell="1" allowOverlap="1" wp14:anchorId="336D6184" wp14:editId="1454ACCA">
+                <wp:simplePos x="0" y="0"/>
+                <wp:positionH relativeFrom="column">
+                  <wp:posOffset>0</wp:posOffset>
+                </wp:positionH>
+                <wp:positionV relativeFrom="paragraph">
+                  <wp:posOffset>176530</wp:posOffset>
+                </wp:positionV>
+                <wp:extent cx="4029075" cy="472440"/>
+                <wp:effectExtent l="0" t="0" r="28575" b="22860"/>
+                <wp:wrapSquare wrapText="bothSides"/>
+                <wp:docPr id="3" name="Text Box 2"/>
+                <wp:cNvGraphicFramePr>
+                  <a:graphicFrameLocks xmlns:a="http://schemas.openxmlformats.org/drawingml/2006/main"/>
+                </wp:cNvGraphicFramePr>
+                <a:graphic xmlns:a="http://schemas.openxmlformats.org/drawingml/2006/main">
+                  <a:graphicData uri="http://schemas.microsoft.com/office/word/2010/wordprocessingShape">
+                    <wps:wsp>
+                      <wps:cNvSpPr txBox="1">
+                        <a:spLocks noChangeArrowheads="1"/>
+                      </wps:cNvSpPr>
+                      <wps:spPr bwMode="auto">
+                        <a:xfrm>
+                          <a:off x="0" y="0"/>
+                          <a:ext cx="4029075" cy="472440"/>
+                        </a:xfrm>
+                        <a:prstGeom prst="rect">
+                          <a:avLst/>
+                        </a:prstGeom>
+                        <a:solidFill>
+                          <a:srgbClr val="FFFFFF"/>
+                        </a:solidFill>
+                        <a:ln w="9525">
+                          <a:solidFill>
+                            <a:srgbClr val="000000"/>
+                          </a:solidFill>
+                          <a:miter lim="800000"/>
+                          <a:headEnd/>
+                          <a:tailEnd/>
+                        </a:ln>
+                      </wps:spPr>
+                      <wps:txbx>
+                        <w:txbxContent>
+                          <w:p>
+                            <w:pPr>
+                              <w:rPr>
+                                <w:lang w:val="en-MY"/>
+                              </w:rPr>
+                            </w:pPr>
+                            <w:r>
+                              <w:rPr>
+                                <w:lang w:val="en-MY"/>
+                              </w:rPr>
+                              <w:t>4.1 (Company Profile)</w:t>
+                            </w:r>
+                          </w:p>
+                        </w:txbxContent>
+                      </wps:txbx>
+                      <wps:bodyPr rot="0" vert="horz" wrap="square" lIns="91440" tIns="45720" rIns="91440" bIns="45720" anchor="t" anchorCtr="0">
+                        <a:noAutofit/>
+                      </wps:bodyPr>
+                    </wps:wsp>
+                  </a:graphicData>
+                </a:graphic>
+                <wp14:sizeRelH relativeFrom="margin">
+                  <wp14:pctWidth>0</wp14:pctWidth>
+                </wp14:sizeRelH>
+                <wp14:sizeRelV relativeFrom="margin">
+                  <wp14:pctHeight>0</wp14:pctHeight>
+                </wp14:sizeRelV>
+              </wp:anchor>
+            </w:drawing>
+          </mc:Choice>
+          <mc:Fallback>
+            <w:pict>
+              <v:shape w14:anchorId="336D6184" id="_x0000_s1035" type="#_x0000_t202" style="position:absolute;margin-left:0;margin-top:13.9pt;width:317.25pt;height:37.2pt;z-index:251634176;visibility:visible;mso-wrap-style:square;mso-width-percent:0;mso-height-percent:0;mso-wrap-distance-left:9pt;mso-wrap-distance-top:3.6pt;mso-wrap-distance-right:9pt;mso-wrap-distance-bottom:3.6pt;mso-position-horizontal:absolute;mso-position-horizontal-relative:text;mso-position-vertical:absolute;mso-position-vertical-relative:text;mso-width-percent:0;mso-height-percent:0;mso-width-relative:margin;mso-height-relative:margin;v-text-anchor:top" o:gfxdata="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">
+                <v:textbox>
+                  <w:txbxContent>
+                    <w:p>
+                      <w:pPr>
+                        <w:rPr>
+                          <w:lang w:val="en-MY"/>
+                        </w:rPr>
+                      </w:pPr>
+                      <w:r>
+                        <w:rPr>
+                          <w:lang w:val="en-MY"/>
+                        </w:rPr>
+                        <w:t>4.1 (Company Profile)</w:t>
+                      </w:r>
+                    </w:p>
+                  </w:txbxContent>
+                </v:textbox>
+                <w10:wrap type="square"/>
+              </v:shape>
+            </w:pict>
+          </mc:Fallback>
+        </mc:AlternateContent>
+      </w:r>
+    </w:p>
     <w:p/>
     <w:p/>
     <w:p/>
@@ -149,15 +1416,7 @@
         <w:jc w:val="both"/>
       </w:pPr>
       <w:r>
-        <w:t xml:space="preserve">Remember to number each box in your calculator using the </w:t>
-      </w:r>
-      <w:proofErr w:type="spellStart"/>
-      <w:r>
-        <w:t>row.column</w:t>
-      </w:r>
-      <w:proofErr w:type="spellEnd"/>
-      <w:r>
-        <w:t xml:space="preserve"> numbering format and write the purpose after the number.</w:t>
+        <w:t>Remember to number each box in your calculator using the row.column numbering format and write the purpose after the number.</w:t>
       </w:r>
     </w:p>
     <w:p>
@@ -171,13 +1430,11 @@
         <w:jc w:val="both"/>
       </w:pPr>
       <w:r>
-        <w:t xml:space="preserve">It is done / not </w:t>
+        <w:t>It is done</w:t>
       </w:r>
-      <w:proofErr w:type="gramStart"/>
       <w:r>
-        <w:t>done  …</w:t>
+        <w:t>.</w:t>
       </w:r>
-      <w:proofErr w:type="gramEnd"/>
     </w:p>
     <w:p/>
     <w:sectPr>
@@ -191,7 +1448,7 @@
 </file>
 
 <file path=word/numbering.xml><?xml version="1.0" encoding="utf-8"?>
-<w:numbering xmlns:wpc="http://schemas.microsoft.com/office/word/2010/wordprocessingCanvas" xmlns:cx="http://schemas.microsoft.com/office/drawing/2014/chartex" xmlns:cx1="http://schemas.microsoft.com/office/drawing/2015/9/8/chartex" xmlns:mc="http://schemas.openxmlformats.org/markup-compatibility/2006" xmlns:o="urn:schemas-microsoft-com:office:office" xmlns:r="http://schemas.openxmlformats.org/officeDocument/2006/relationships" xmlns:m="http://schemas.openxmlformats.org/officeDocument/2006/math" xmlns:v="urn:schemas-microsoft-com:vml" xmlns:wp14="http://schemas.microsoft.com/office/word/2010/wordprocessingDrawing" xmlns:wp="http://schemas.openxmlformats.org/drawingml/2006/wordprocessingDrawing" xmlns:w10="urn:schemas-microsoft-com:office:word" xmlns:w="http://schemas.openxmlformats.org/wordprocessingml/2006/main" xmlns:w14="http://schemas.microsoft.com/office/word/2010/wordml" xmlns:w15="http://schemas.microsoft.com/office/word/2012/wordml" xmlns:w16se="http://schemas.microsoft.com/office/word/2015/wordml/symex" xmlns:wpg="http://schemas.microsoft.com/office/word/2010/wordprocessingGroup" xmlns:wpi="http://schemas.microsoft.com/office/word/2010/wordprocessingInk" xmlns:wne="http://schemas.microsoft.com/office/word/2006/wordml" xmlns:wps="http://schemas.microsoft.com/office/word/2010/wordprocessingShape" mc:Ignorable="w14 w15 w16se wp14">
+<w:numbering xmlns:wpc="http://schemas.microsoft.com/office/word/2010/wordprocessingCanvas" xmlns:cx="http://schemas.microsoft.com/office/drawing/2014/chartex" xmlns:cx1="http://schemas.microsoft.com/office/drawing/2015/9/8/chartex" xmlns:cx2="http://schemas.microsoft.com/office/drawing/2015/10/21/chartex" xmlns:cx3="http://schemas.microsoft.com/office/drawing/2016/5/9/chartex" xmlns:cx4="http://schemas.microsoft.com/office/drawing/2016/5/10/chartex" xmlns:cx5="http://schemas.microsoft.com/office/drawing/2016/5/11/chartex" xmlns:cx6="http://schemas.microsoft.com/office/drawing/2016/5/12/chartex" xmlns:cx7="http://schemas.microsoft.com/office/drawing/2016/5/13/chartex" xmlns:cx8="http://schemas.microsoft.com/office/drawing/2016/5/14/chartex" xmlns:mc="http://schemas.openxmlformats.org/markup-compatibility/2006" xmlns:aink="http://schemas.microsoft.com/office/drawing/2016/ink" xmlns:am3d="http://schemas.microsoft.com/office/drawing/2017/model3d" xmlns:o="urn:schemas-microsoft-com:office:office" xmlns:r="http://schemas.openxmlformats.org/officeDocument/2006/relationships" xmlns:m="http://schemas.openxmlformats.org/officeDocument/2006/math" xmlns:v="urn:schemas-microsoft-com:vml" xmlns:wp14="http://schemas.microsoft.com/office/word/2010/wordprocessingDrawing" xmlns:wp="http://schemas.openxmlformats.org/drawingml/2006/wordprocessingDrawing" xmlns:w10="urn:schemas-microsoft-com:office:word" xmlns:w="http://schemas.openxmlformats.org/wordprocessingml/2006/main" xmlns:w14="http://schemas.microsoft.com/office/word/2010/wordml" xmlns:w15="http://schemas.microsoft.com/office/word/2012/wordml" xmlns:w16cid="http://schemas.microsoft.com/office/word/2016/wordml/cid" xmlns:w16se="http://schemas.microsoft.com/office/word/2015/wordml/symex" xmlns:wpg="http://schemas.microsoft.com/office/word/2010/wordprocessingGroup" xmlns:wpi="http://schemas.microsoft.com/office/word/2010/wordprocessingInk" xmlns:wne="http://schemas.microsoft.com/office/word/2006/wordml" xmlns:wps="http://schemas.microsoft.com/office/word/2010/wordprocessingShape" mc:Ignorable="w14 w15 w16se w16cid wp14">
   <w:abstractNum w:abstractNumId="0" w15:restartNumberingAfterBreak="0">
     <w:nsid w:val="128C2CFC"/>
     <w:multiLevelType w:val="hybridMultilevel"/>
@@ -505,6 +1762,95 @@
     </w:lvl>
   </w:abstractNum>
   <w:abstractNum w:abstractNumId="3" w15:restartNumberingAfterBreak="0">
+    <w:nsid w:val="4745636E"/>
+    <w:multiLevelType w:val="hybridMultilevel"/>
+    <w:tmpl w:val="AA10CD76"/>
+    <w:lvl w:ilvl="0" w:tplc="4409000F">
+      <w:start w:val="1"/>
+      <w:numFmt w:val="decimal"/>
+      <w:lvlText w:val="%1."/>
+      <w:lvlJc w:val="left"/>
+      <w:pPr>
+        <w:ind w:left="720" w:hanging="360"/>
+      </w:pPr>
+      <w:rPr>
+        <w:rFonts w:hint="default"/>
+      </w:rPr>
+    </w:lvl>
+    <w:lvl w:ilvl="1" w:tplc="44090019" w:tentative="1">
+      <w:start w:val="1"/>
+      <w:numFmt w:val="lowerLetter"/>
+      <w:lvlText w:val="%2."/>
+      <w:lvlJc w:val="left"/>
+      <w:pPr>
+        <w:ind w:left="1440" w:hanging="360"/>
+      </w:pPr>
+    </w:lvl>
+    <w:lvl w:ilvl="2" w:tplc="4409001B" w:tentative="1">
+      <w:start w:val="1"/>
+      <w:numFmt w:val="lowerRoman"/>
+      <w:lvlText w:val="%3."/>
+      <w:lvlJc w:val="right"/>
+      <w:pPr>
+        <w:ind w:left="2160" w:hanging="180"/>
+      </w:pPr>
+    </w:lvl>
+    <w:lvl w:ilvl="3" w:tplc="4409000F" w:tentative="1">
+      <w:start w:val="1"/>
+      <w:numFmt w:val="decimal"/>
+      <w:lvlText w:val="%4."/>
+      <w:lvlJc w:val="left"/>
+      <w:pPr>
+        <w:ind w:left="2880" w:hanging="360"/>
+      </w:pPr>
+    </w:lvl>
+    <w:lvl w:ilvl="4" w:tplc="44090019" w:tentative="1">
+      <w:start w:val="1"/>
+      <w:numFmt w:val="lowerLetter"/>
+      <w:lvlText w:val="%5."/>
+      <w:lvlJc w:val="left"/>
+      <w:pPr>
+        <w:ind w:left="3600" w:hanging="360"/>
+      </w:pPr>
+    </w:lvl>
+    <w:lvl w:ilvl="5" w:tplc="4409001B" w:tentative="1">
+      <w:start w:val="1"/>
+      <w:numFmt w:val="lowerRoman"/>
+      <w:lvlText w:val="%6."/>
+      <w:lvlJc w:val="right"/>
+      <w:pPr>
+        <w:ind w:left="4320" w:hanging="180"/>
+      </w:pPr>
+    </w:lvl>
+    <w:lvl w:ilvl="6" w:tplc="4409000F" w:tentative="1">
+      <w:start w:val="1"/>
+      <w:numFmt w:val="decimal"/>
+      <w:lvlText w:val="%7."/>
+      <w:lvlJc w:val="left"/>
+      <w:pPr>
+        <w:ind w:left="5040" w:hanging="360"/>
+      </w:pPr>
+    </w:lvl>
+    <w:lvl w:ilvl="7" w:tplc="44090019" w:tentative="1">
+      <w:start w:val="1"/>
+      <w:numFmt w:val="lowerLetter"/>
+      <w:lvlText w:val="%8."/>
+      <w:lvlJc w:val="left"/>
+      <w:pPr>
+        <w:ind w:left="5760" w:hanging="360"/>
+      </w:pPr>
+    </w:lvl>
+    <w:lvl w:ilvl="8" w:tplc="4409001B" w:tentative="1">
+      <w:start w:val="1"/>
+      <w:numFmt w:val="lowerRoman"/>
+      <w:lvlText w:val="%9."/>
+      <w:lvlJc w:val="right"/>
+      <w:pPr>
+        <w:ind w:left="6480" w:hanging="180"/>
+      </w:pPr>
+    </w:lvl>
+  </w:abstractNum>
+  <w:abstractNum w:abstractNumId="4" w15:restartNumberingAfterBreak="0">
     <w:nsid w:val="47C503D0"/>
     <w:multiLevelType w:val="hybridMultilevel"/>
     <w:tmpl w:val="113EC35A"/>
@@ -595,7 +1941,7 @@
       </w:pPr>
     </w:lvl>
   </w:abstractNum>
-  <w:abstractNum w:abstractNumId="4" w15:restartNumberingAfterBreak="0">
+  <w:abstractNum w:abstractNumId="5" w15:restartNumberingAfterBreak="0">
     <w:nsid w:val="4D5156F7"/>
     <w:multiLevelType w:val="hybridMultilevel"/>
     <w:tmpl w:val="2BE8AB06"/>
@@ -684,7 +2030,7 @@
       </w:pPr>
     </w:lvl>
   </w:abstractNum>
-  <w:abstractNum w:abstractNumId="5" w15:restartNumberingAfterBreak="0">
+  <w:abstractNum w:abstractNumId="6" w15:restartNumberingAfterBreak="0">
     <w:nsid w:val="6116645F"/>
     <w:multiLevelType w:val="hybridMultilevel"/>
     <w:tmpl w:val="D262A4A0"/>
@@ -797,7 +2143,7 @@
       </w:rPr>
     </w:lvl>
   </w:abstractNum>
-  <w:abstractNum w:abstractNumId="6" w15:restartNumberingAfterBreak="0">
+  <w:abstractNum w:abstractNumId="7" w15:restartNumberingAfterBreak="0">
     <w:nsid w:val="73A13C34"/>
     <w:multiLevelType w:val="hybridMultilevel"/>
     <w:tmpl w:val="97C6050A"/>
@@ -887,13 +2233,13 @@
     </w:lvl>
   </w:abstractNum>
   <w:num w:numId="1">
-    <w:abstractNumId w:val="5"/>
+    <w:abstractNumId w:val="6"/>
   </w:num>
   <w:num w:numId="2">
-    <w:abstractNumId w:val="6"/>
+    <w:abstractNumId w:val="7"/>
   </w:num>
   <w:num w:numId="3">
-    <w:abstractNumId w:val="3"/>
+    <w:abstractNumId w:val="4"/>
   </w:num>
   <w:num w:numId="4">
     <w:abstractNumId w:val="0"/>
@@ -905,13 +2251,16 @@
     <w:abstractNumId w:val="2"/>
   </w:num>
   <w:num w:numId="7">
-    <w:abstractNumId w:val="4"/>
+    <w:abstractNumId w:val="5"/>
+  </w:num>
+  <w:num w:numId="8">
+    <w:abstractNumId w:val="3"/>
   </w:num>
 </w:numbering>
 </file>
 
 <file path=word/styles.xml><?xml version="1.0" encoding="utf-8"?>
-<w:styles xmlns:mc="http://schemas.openxmlformats.org/markup-compatibility/2006" xmlns:r="http://schemas.openxmlformats.org/officeDocument/2006/relationships" xmlns:w="http://schemas.openxmlformats.org/wordprocessingml/2006/main" xmlns:w14="http://schemas.microsoft.com/office/word/2010/wordml" xmlns:w15="http://schemas.microsoft.com/office/word/2012/wordml" xmlns:w16se="http://schemas.microsoft.com/office/word/2015/wordml/symex" mc:Ignorable="w14 w15 w16se">
+<w:styles xmlns:mc="http://schemas.openxmlformats.org/markup-compatibility/2006" xmlns:r="http://schemas.openxmlformats.org/officeDocument/2006/relationships" xmlns:w="http://schemas.openxmlformats.org/wordprocessingml/2006/main" xmlns:w14="http://schemas.microsoft.com/office/word/2010/wordml" xmlns:w15="http://schemas.microsoft.com/office/word/2012/wordml" xmlns:w16cid="http://schemas.microsoft.com/office/word/2016/wordml/cid" xmlns:w16se="http://schemas.microsoft.com/office/word/2015/wordml/symex" mc:Ignorable="w14 w15 w16se w16cid">
   <w:docDefaults>
     <w:rPrDefault>
       <w:rPr>
@@ -923,7 +2272,7 @@
     </w:rPrDefault>
     <w:pPrDefault/>
   </w:docDefaults>
-  <w:latentStyles w:defLockedState="0" w:defUIPriority="99" w:defSemiHidden="0" w:defUnhideWhenUsed="0" w:defQFormat="0" w:count="371">
+  <w:latentStyles w:defLockedState="0" w:defUIPriority="99" w:defSemiHidden="0" w:defUnhideWhenUsed="0" w:defQFormat="0" w:count="377">
     <w:lsdException w:name="Normal" w:uiPriority="0" w:qFormat="1"/>
     <w:lsdException w:name="heading 1" w:uiPriority="9" w:qFormat="1"/>
     <w:lsdException w:name="heading 2" w:semiHidden="1" w:uiPriority="9" w:unhideWhenUsed="1" w:qFormat="1"/>
@@ -1071,11 +2420,8 @@
     <w:lsdException w:name="Table 3D effects 3" w:semiHidden="1" w:unhideWhenUsed="1"/>
     <w:lsdException w:name="Table Contemporary" w:semiHidden="1" w:unhideWhenUsed="1"/>
     <w:lsdException w:name="Table Elegant" w:semiHidden="1" w:unhideWhenUsed="1"/>
-    <w:lsdException w:name="Table Professional" w:semiHidden="1" w:unhideWhenUsed="1"/>
     <w:lsdException w:name="Table Subtle 1" w:semiHidden="1" w:unhideWhenUsed="1"/>
     <w:lsdException w:name="Table Subtle 2" w:semiHidden="1" w:unhideWhenUsed="1"/>
-    <w:lsdException w:name="Table Web 1" w:semiHidden="1" w:unhideWhenUsed="1"/>
-    <w:lsdException w:name="Table Web 2" w:semiHidden="1" w:unhideWhenUsed="1"/>
     <w:lsdException w:name="Table Web 3" w:semiHidden="1" w:unhideWhenUsed="1"/>
     <w:lsdException w:name="Balloon Text" w:semiHidden="1" w:unhideWhenUsed="1"/>
     <w:lsdException w:name="Table Grid" w:uiPriority="39"/>
@@ -1295,6 +2641,12 @@
     <w:lsdException w:name="List Table 5 Dark Accent 6" w:uiPriority="50"/>
     <w:lsdException w:name="List Table 6 Colorful Accent 6" w:uiPriority="51"/>
     <w:lsdException w:name="List Table 7 Colorful Accent 6" w:uiPriority="52"/>
+    <w:lsdException w:name="Mention" w:semiHidden="1" w:unhideWhenUsed="1"/>
+    <w:lsdException w:name="Smart Hyperlink" w:semiHidden="1" w:unhideWhenUsed="1"/>
+    <w:lsdException w:name="Hashtag" w:semiHidden="1" w:unhideWhenUsed="1"/>
+    <w:lsdException w:name="Unresolved Mention" w:semiHidden="1" w:unhideWhenUsed="1"/>
+    <w:lsdException w:name="Smart Link" w:semiHidden="1" w:unhideWhenUsed="1"/>
+    <w:lsdException w:name="Smart Link Error" w:semiHidden="1" w:unhideWhenUsed="1"/>
   </w:latentStyles>
   <w:style w:type="paragraph" w:default="1" w:styleId="Normal">
     <w:name w:val="Normal"/>

</xml_diff>